<commit_message>
working on live stream using nginx
</commit_message>
<xml_diff>
--- a/How can I run both nginx and apache2 together on ubuntu.docx
+++ b/How can I run both nginx and apache2 together on ubuntu.docx
@@ -22,15 +22,16 @@
     </w:p>
     <w:p>
       <w:pPr>
-        <w:pStyle w:val="ListParagraph"/>
-        <w:numPr>
-          <w:ilvl w:val="0"/>
-          <w:numId w:val="1"/>
-        </w:numPr>
-      </w:pPr>
-      <w:r>
-        <w:rPr>
-          <w:rFonts w:ascii="Arial" w:hAnsi="Arial" w:cs="Arial"/>
+        <w:rPr>
+          <w:b/>
+          <w:bCs/>
+        </w:rPr>
+      </w:pPr>
+      <w:r>
+        <w:rPr>
+          <w:rFonts w:ascii="Arial" w:hAnsi="Arial" w:cs="Arial"/>
+          <w:b/>
+          <w:bCs/>
           <w:color w:val="242729"/>
           <w:sz w:val="23"/>
           <w:szCs w:val="23"/>
@@ -65,6 +66,7 @@
         </w:rPr>
         <w:t>go to </w:t>
       </w:r>
+      <w:proofErr w:type="gramStart"/>
       <w:r>
         <w:rPr>
           <w:rStyle w:val="HTMLCode"/>
@@ -116,12 +118,51 @@
       </w:r>
       <w:r>
         <w:rPr>
-          <w:rFonts w:ascii="Arial" w:hAnsi="Arial" w:cs="Arial"/>
-          <w:color w:val="242729"/>
-          <w:sz w:val="23"/>
-          <w:szCs w:val="23"/>
-        </w:rPr>
-        <w:t> then modify the host file which should listen to a different port (if you didn't change anything here you will find a </w:t>
+          <w:rStyle w:val="HTMLCode"/>
+          <w:rFonts w:ascii="Consolas" w:hAnsi="Consolas"/>
+          <w:color w:val="242729"/>
+          <w:bdr w:val="none" w:sz="0" w:space="0" w:color="auto" w:frame="1"/>
+        </w:rPr>
+        <w:t>/win-</w:t>
+      </w:r>
+      <w:proofErr w:type="spellStart"/>
+      <w:r>
+        <w:rPr>
+          <w:rStyle w:val="HTMLCode"/>
+          <w:rFonts w:ascii="Consolas" w:hAnsi="Consolas"/>
+          <w:color w:val="242729"/>
+          <w:bdr w:val="none" w:sz="0" w:space="0" w:color="auto" w:frame="1"/>
+        </w:rPr>
+        <w:t>live.conf</w:t>
+      </w:r>
+      <w:proofErr w:type="spellEnd"/>
+      <w:r>
+        <w:rPr>
+          <w:rStyle w:val="HTMLCode"/>
+          <w:rFonts w:ascii="Consolas" w:hAnsi="Consolas"/>
+          <w:color w:val="242729"/>
+          <w:bdr w:val="none" w:sz="0" w:space="0" w:color="auto" w:frame="1"/>
+        </w:rPr>
+        <w:t xml:space="preserve"> </w:t>
+      </w:r>
+      <w:r>
+        <w:rPr>
+          <w:rFonts w:ascii="Arial" w:hAnsi="Arial" w:cs="Arial"/>
+          <w:color w:val="242729"/>
+          <w:sz w:val="23"/>
+          <w:szCs w:val="23"/>
+        </w:rPr>
+        <w:t> then</w:t>
+      </w:r>
+      <w:proofErr w:type="gramEnd"/>
+      <w:r>
+        <w:rPr>
+          <w:rFonts w:ascii="Arial" w:hAnsi="Arial" w:cs="Arial"/>
+          <w:color w:val="242729"/>
+          <w:sz w:val="23"/>
+          <w:szCs w:val="23"/>
+        </w:rPr>
+        <w:t xml:space="preserve"> modify the host file which should listen to a different port (if you didn't change anything here you will find a </w:t>
       </w:r>
       <w:r>
         <w:rPr>
@@ -186,6 +227,209 @@
         </w:rPr>
         <w:t> to the port you want to listen to</w:t>
       </w:r>
+      <w:r>
+        <w:rPr>
+          <w:rFonts w:ascii="Arial" w:hAnsi="Arial" w:cs="Arial"/>
+          <w:color w:val="242729"/>
+          <w:sz w:val="23"/>
+          <w:szCs w:val="23"/>
+        </w:rPr>
+        <w:t xml:space="preserve"> </w:t>
+      </w:r>
+      <w:r>
+        <w:rPr>
+          <w:rFonts w:ascii="Consolas" w:hAnsi="Consolas" w:cs="Arial"/>
+          <w:color w:val="242729"/>
+          <w:sz w:val="20"/>
+          <w:szCs w:val="20"/>
+        </w:rPr>
+        <w:t>1935 (</w:t>
+      </w:r>
+      <w:proofErr w:type="spellStart"/>
+      <w:r>
+        <w:rPr>
+          <w:rFonts w:ascii="Consolas" w:hAnsi="Consolas" w:cs="Arial"/>
+          <w:color w:val="242729"/>
+          <w:sz w:val="20"/>
+          <w:szCs w:val="20"/>
+        </w:rPr>
+        <w:t>rtmp</w:t>
+      </w:r>
+      <w:proofErr w:type="spellEnd"/>
+      <w:r>
+        <w:rPr>
+          <w:rFonts w:ascii="Consolas" w:hAnsi="Consolas" w:cs="Arial"/>
+          <w:color w:val="242729"/>
+          <w:sz w:val="20"/>
+          <w:szCs w:val="20"/>
+        </w:rPr>
+        <w:t>)</w:t>
+      </w:r>
+    </w:p>
+    <w:p>
+      <w:pPr>
+        <w:pStyle w:val="NormalWeb"/>
+        <w:numPr>
+          <w:ilvl w:val="0"/>
+          <w:numId w:val="2"/>
+        </w:numPr>
+        <w:shd w:val="clear" w:color="auto" w:fill="FFFFFF"/>
+        <w:spacing w:before="0" w:beforeAutospacing="0" w:after="0"/>
+        <w:textAlignment w:val="baseline"/>
+        <w:rPr>
+          <w:rFonts w:ascii="Arial" w:hAnsi="Arial" w:cs="Arial"/>
+          <w:color w:val="242729"/>
+          <w:sz w:val="23"/>
+          <w:szCs w:val="23"/>
+        </w:rPr>
+      </w:pPr>
+      <w:proofErr w:type="spellStart"/>
+      <w:r>
+        <w:rPr>
+          <w:rFonts w:ascii="Consolas" w:hAnsi="Consolas" w:cs="Arial"/>
+          <w:color w:val="242729"/>
+          <w:sz w:val="20"/>
+          <w:szCs w:val="20"/>
+        </w:rPr>
+        <w:t>sudo</w:t>
+      </w:r>
+      <w:proofErr w:type="spellEnd"/>
+      <w:r>
+        <w:rPr>
+          <w:rFonts w:ascii="Consolas" w:hAnsi="Consolas" w:cs="Arial"/>
+          <w:color w:val="242729"/>
+          <w:sz w:val="20"/>
+          <w:szCs w:val="20"/>
+        </w:rPr>
+        <w:t xml:space="preserve"> </w:t>
+      </w:r>
+      <w:proofErr w:type="spellStart"/>
+      <w:r>
+        <w:rPr>
+          <w:rFonts w:ascii="Consolas" w:hAnsi="Consolas" w:cs="Arial"/>
+          <w:color w:val="242729"/>
+          <w:sz w:val="20"/>
+          <w:szCs w:val="20"/>
+        </w:rPr>
+        <w:t>nginx_modsite</w:t>
+      </w:r>
+      <w:proofErr w:type="spellEnd"/>
+      <w:r>
+        <w:rPr>
+          <w:rFonts w:ascii="Consolas" w:hAnsi="Consolas" w:cs="Arial"/>
+          <w:color w:val="242729"/>
+          <w:sz w:val="20"/>
+          <w:szCs w:val="20"/>
+        </w:rPr>
+        <w:t xml:space="preserve"> -</w:t>
+      </w:r>
+      <w:r>
+        <w:rPr>
+          <w:rFonts w:ascii="Consolas" w:hAnsi="Consolas" w:cs="Arial"/>
+          <w:color w:val="242729"/>
+          <w:sz w:val="20"/>
+          <w:szCs w:val="20"/>
+        </w:rPr>
+        <w:t>d</w:t>
+      </w:r>
+      <w:r>
+        <w:rPr>
+          <w:rFonts w:ascii="Consolas" w:hAnsi="Consolas" w:cs="Arial"/>
+          <w:color w:val="242729"/>
+          <w:sz w:val="20"/>
+          <w:szCs w:val="20"/>
+        </w:rPr>
+        <w:t xml:space="preserve"> </w:t>
+      </w:r>
+      <w:proofErr w:type="spellStart"/>
+      <w:r>
+        <w:rPr>
+          <w:rFonts w:ascii="Consolas" w:hAnsi="Consolas" w:cs="Arial"/>
+          <w:color w:val="242729"/>
+          <w:sz w:val="20"/>
+          <w:szCs w:val="20"/>
+        </w:rPr>
+        <w:t>default</w:t>
+      </w:r>
+      <w:r>
+        <w:rPr>
+          <w:rFonts w:ascii="Consolas" w:hAnsi="Consolas" w:cs="Arial"/>
+          <w:color w:val="242729"/>
+          <w:sz w:val="20"/>
+          <w:szCs w:val="20"/>
+        </w:rPr>
+        <w:t>f</w:t>
+      </w:r>
+      <w:proofErr w:type="spellEnd"/>
+    </w:p>
+    <w:p>
+      <w:pPr>
+        <w:pStyle w:val="NormalWeb"/>
+        <w:numPr>
+          <w:ilvl w:val="0"/>
+          <w:numId w:val="2"/>
+        </w:numPr>
+        <w:shd w:val="clear" w:color="auto" w:fill="FFFFFF"/>
+        <w:spacing w:before="0" w:beforeAutospacing="0" w:after="0"/>
+        <w:textAlignment w:val="baseline"/>
+        <w:rPr>
+          <w:rFonts w:ascii="Arial" w:hAnsi="Arial" w:cs="Arial"/>
+          <w:color w:val="242729"/>
+          <w:sz w:val="23"/>
+          <w:szCs w:val="23"/>
+        </w:rPr>
+      </w:pPr>
+      <w:proofErr w:type="spellStart"/>
+      <w:r>
+        <w:rPr>
+          <w:rFonts w:ascii="Consolas" w:hAnsi="Consolas" w:cs="Arial"/>
+          <w:color w:val="242729"/>
+          <w:sz w:val="20"/>
+          <w:szCs w:val="20"/>
+        </w:rPr>
+        <w:t>sudo</w:t>
+      </w:r>
+      <w:proofErr w:type="spellEnd"/>
+      <w:r>
+        <w:rPr>
+          <w:rFonts w:ascii="Consolas" w:hAnsi="Consolas" w:cs="Arial"/>
+          <w:color w:val="242729"/>
+          <w:sz w:val="20"/>
+          <w:szCs w:val="20"/>
+        </w:rPr>
+        <w:t xml:space="preserve"> </w:t>
+      </w:r>
+      <w:proofErr w:type="spellStart"/>
+      <w:r>
+        <w:rPr>
+          <w:rFonts w:ascii="Consolas" w:hAnsi="Consolas" w:cs="Arial"/>
+          <w:color w:val="242729"/>
+          <w:sz w:val="20"/>
+          <w:szCs w:val="20"/>
+        </w:rPr>
+        <w:t>nginx_modsite</w:t>
+      </w:r>
+      <w:proofErr w:type="spellEnd"/>
+      <w:r>
+        <w:rPr>
+          <w:rFonts w:ascii="Consolas" w:hAnsi="Consolas" w:cs="Arial"/>
+          <w:color w:val="242729"/>
+          <w:sz w:val="20"/>
+          <w:szCs w:val="20"/>
+        </w:rPr>
+        <w:t xml:space="preserve"> -e win-</w:t>
+      </w:r>
+      <w:proofErr w:type="spellStart"/>
+      <w:r>
+        <w:rPr>
+          <w:rFonts w:ascii="Consolas" w:hAnsi="Consolas" w:cs="Arial"/>
+          <w:color w:val="242729"/>
+          <w:sz w:val="20"/>
+          <w:szCs w:val="20"/>
+        </w:rPr>
+        <w:t>live.conf</w:t>
+      </w:r>
+      <w:proofErr w:type="spellEnd"/>
     </w:p>
     <w:p>
       <w:pPr>
@@ -198,6 +442,7 @@
         <w:spacing w:before="0" w:beforeAutospacing="0" w:after="0" w:afterAutospacing="0"/>
         <w:textAlignment w:val="baseline"/>
         <w:rPr>
+          <w:rStyle w:val="HTMLCode"/>
           <w:rFonts w:ascii="Arial" w:hAnsi="Arial" w:cs="Arial"/>
           <w:color w:val="242729"/>
           <w:sz w:val="23"/>
@@ -213,6 +458,27 @@
         </w:rPr>
         <w:t>don't forget to reload the service: </w:t>
       </w:r>
+      <w:proofErr w:type="spellStart"/>
+      <w:r>
+        <w:rPr>
+          <w:rFonts w:ascii="Consolas" w:hAnsi="Consolas" w:cs="Arial"/>
+          <w:color w:val="242729"/>
+          <w:sz w:val="20"/>
+          <w:szCs w:val="20"/>
+        </w:rPr>
+        <w:t>sudo</w:t>
+      </w:r>
+      <w:proofErr w:type="spellEnd"/>
+      <w:r>
+        <w:rPr>
+          <w:rFonts w:ascii="Consolas" w:hAnsi="Consolas" w:cs="Arial"/>
+          <w:color w:val="242729"/>
+          <w:sz w:val="20"/>
+          <w:szCs w:val="20"/>
+        </w:rPr>
+        <w:t xml:space="preserve"> </w:t>
+      </w:r>
+      <w:proofErr w:type="spellStart"/>
       <w:r>
         <w:rPr>
           <w:rStyle w:val="HTMLCode"/>
@@ -220,9 +486,9 @@
           <w:color w:val="242729"/>
           <w:bdr w:val="none" w:sz="0" w:space="0" w:color="auto" w:frame="1"/>
         </w:rPr>
-        <w:t xml:space="preserve">service </w:t>
-      </w:r>
-      <w:proofErr w:type="spellStart"/>
+        <w:t>systemctl</w:t>
+      </w:r>
+      <w:proofErr w:type="spellEnd"/>
       <w:r>
         <w:rPr>
           <w:rStyle w:val="HTMLCode"/>
@@ -230,9 +496,8 @@
           <w:color w:val="242729"/>
           <w:bdr w:val="none" w:sz="0" w:space="0" w:color="auto" w:frame="1"/>
         </w:rPr>
-        <w:t>nginx</w:t>
-      </w:r>
-      <w:proofErr w:type="spellEnd"/>
+        <w:t xml:space="preserve"> </w:t>
+      </w:r>
       <w:r>
         <w:rPr>
           <w:rStyle w:val="HTMLCode"/>
@@ -240,13 +505,1095 @@
           <w:color w:val="242729"/>
           <w:bdr w:val="none" w:sz="0" w:space="0" w:color="auto" w:frame="1"/>
         </w:rPr>
-        <w:t xml:space="preserve"> reload</w:t>
-      </w:r>
+        <w:t xml:space="preserve">reload </w:t>
+      </w:r>
+      <w:proofErr w:type="spellStart"/>
+      <w:r>
+        <w:rPr>
+          <w:rStyle w:val="HTMLCode"/>
+          <w:rFonts w:ascii="Consolas" w:hAnsi="Consolas"/>
+          <w:color w:val="242729"/>
+          <w:bdr w:val="none" w:sz="0" w:space="0" w:color="auto" w:frame="1"/>
+        </w:rPr>
+        <w:t>nginx</w:t>
+      </w:r>
+      <w:proofErr w:type="spellEnd"/>
     </w:p>
     <w:p>
       <w:pPr>
+        <w:pStyle w:val="NormalWeb"/>
+        <w:shd w:val="clear" w:color="auto" w:fill="FFFFFF"/>
+        <w:spacing w:before="0" w:beforeAutospacing="0" w:after="0" w:afterAutospacing="0"/>
+        <w:textAlignment w:val="baseline"/>
+        <w:rPr>
+          <w:rStyle w:val="HTMLCode"/>
+          <w:rFonts w:ascii="Consolas" w:hAnsi="Consolas"/>
+          <w:color w:val="242729"/>
+          <w:bdr w:val="none" w:sz="0" w:space="0" w:color="auto" w:frame="1"/>
+        </w:rPr>
+      </w:pPr>
+    </w:p>
+    <w:p>
+      <w:pPr>
+        <w:pStyle w:val="NormalWeb"/>
+        <w:shd w:val="clear" w:color="auto" w:fill="FFFFFF"/>
+        <w:spacing w:before="0" w:beforeAutospacing="0" w:after="0" w:afterAutospacing="0"/>
+        <w:textAlignment w:val="baseline"/>
+        <w:rPr>
+          <w:rStyle w:val="HTMLCode"/>
+          <w:rFonts w:ascii="Consolas" w:hAnsi="Consolas"/>
+          <w:color w:val="242729"/>
+          <w:bdr w:val="none" w:sz="0" w:space="0" w:color="auto" w:frame="1"/>
+        </w:rPr>
+      </w:pPr>
+    </w:p>
+    <w:p>
+      <w:pPr>
+        <w:pStyle w:val="NormalWeb"/>
+        <w:shd w:val="clear" w:color="auto" w:fill="FFFFFF"/>
+        <w:spacing w:before="0" w:beforeAutospacing="0" w:after="0" w:afterAutospacing="0"/>
+        <w:textAlignment w:val="baseline"/>
+        <w:rPr>
+          <w:rFonts w:ascii="Arial" w:hAnsi="Arial" w:cs="Arial"/>
+          <w:b/>
+          <w:bCs/>
+          <w:color w:val="242729"/>
+          <w:sz w:val="23"/>
+          <w:szCs w:val="23"/>
+          <w:shd w:val="clear" w:color="auto" w:fill="FFFFFF"/>
+        </w:rPr>
+      </w:pPr>
+      <w:r>
+        <w:rPr>
+          <w:rFonts w:ascii="Arial" w:hAnsi="Arial" w:cs="Arial"/>
+          <w:b/>
+          <w:bCs/>
+          <w:color w:val="242729"/>
+          <w:sz w:val="23"/>
+          <w:szCs w:val="23"/>
+          <w:shd w:val="clear" w:color="auto" w:fill="FFFFFF"/>
+        </w:rPr>
+        <w:t>Nginx enable site command</w:t>
+      </w:r>
+      <w:r>
+        <w:rPr>
+          <w:rFonts w:ascii="Arial" w:hAnsi="Arial" w:cs="Arial"/>
+          <w:b/>
+          <w:bCs/>
+          <w:color w:val="242729"/>
+          <w:sz w:val="23"/>
+          <w:szCs w:val="23"/>
+          <w:shd w:val="clear" w:color="auto" w:fill="FFFFFF"/>
+        </w:rPr>
+        <w:t>:</w:t>
+      </w:r>
+    </w:p>
+    <w:p>
+      <w:pPr>
+        <w:pStyle w:val="NormalWeb"/>
+        <w:numPr>
+          <w:ilvl w:val="0"/>
+          <w:numId w:val="3"/>
+        </w:numPr>
+        <w:shd w:val="clear" w:color="auto" w:fill="FFFFFF"/>
+        <w:spacing w:before="0" w:beforeAutospacing="0" w:after="0" w:afterAutospacing="0"/>
+        <w:textAlignment w:val="baseline"/>
+        <w:rPr>
+          <w:rFonts w:ascii="Arial" w:hAnsi="Arial" w:cs="Arial"/>
+          <w:color w:val="242729"/>
+          <w:sz w:val="23"/>
+          <w:szCs w:val="23"/>
+          <w:shd w:val="clear" w:color="auto" w:fill="FFFFFF"/>
+        </w:rPr>
+      </w:pPr>
+      <w:r>
+        <w:rPr>
+          <w:rFonts w:ascii="Arial" w:hAnsi="Arial" w:cs="Arial"/>
+          <w:color w:val="242729"/>
+          <w:sz w:val="23"/>
+          <w:szCs w:val="23"/>
+          <w:shd w:val="clear" w:color="auto" w:fill="FFFFFF"/>
+        </w:rPr>
+        <w:t>C</w:t>
+      </w:r>
+      <w:r>
+        <w:rPr>
+          <w:rFonts w:ascii="Arial" w:hAnsi="Arial" w:cs="Arial"/>
+          <w:color w:val="242729"/>
+          <w:sz w:val="23"/>
+          <w:szCs w:val="23"/>
+          <w:shd w:val="clear" w:color="auto" w:fill="FFFFFF"/>
+        </w:rPr>
+        <w:t>reate this script </w:t>
+      </w:r>
+      <w:r>
+        <w:rPr>
+          <w:rStyle w:val="HTMLCode"/>
+          <w:rFonts w:ascii="Consolas" w:hAnsi="Consolas"/>
+          <w:color w:val="242729"/>
+          <w:bdr w:val="none" w:sz="0" w:space="0" w:color="auto" w:frame="1"/>
+        </w:rPr>
+        <w:t>/</w:t>
+      </w:r>
+      <w:proofErr w:type="spellStart"/>
+      <w:r>
+        <w:rPr>
+          <w:rStyle w:val="HTMLCode"/>
+          <w:rFonts w:ascii="Consolas" w:hAnsi="Consolas"/>
+          <w:color w:val="242729"/>
+          <w:bdr w:val="none" w:sz="0" w:space="0" w:color="auto" w:frame="1"/>
+        </w:rPr>
+        <w:t>usr</w:t>
+      </w:r>
+      <w:proofErr w:type="spellEnd"/>
+      <w:r>
+        <w:rPr>
+          <w:rStyle w:val="HTMLCode"/>
+          <w:rFonts w:ascii="Consolas" w:hAnsi="Consolas"/>
+          <w:color w:val="242729"/>
+          <w:bdr w:val="none" w:sz="0" w:space="0" w:color="auto" w:frame="1"/>
+        </w:rPr>
+        <w:t>/bin/</w:t>
+      </w:r>
+      <w:proofErr w:type="spellStart"/>
+      <w:r>
+        <w:rPr>
+          <w:rStyle w:val="HTMLCode"/>
+          <w:rFonts w:ascii="Consolas" w:hAnsi="Consolas"/>
+          <w:color w:val="242729"/>
+          <w:bdr w:val="none" w:sz="0" w:space="0" w:color="auto" w:frame="1"/>
+        </w:rPr>
+        <w:t>nginx_modsite</w:t>
+      </w:r>
+      <w:proofErr w:type="spellEnd"/>
+      <w:r>
+        <w:rPr>
+          <w:rFonts w:ascii="Arial" w:hAnsi="Arial" w:cs="Arial"/>
+          <w:color w:val="242729"/>
+          <w:sz w:val="23"/>
+          <w:szCs w:val="23"/>
+          <w:shd w:val="clear" w:color="auto" w:fill="FFFFFF"/>
+        </w:rPr>
+        <w:t> and make it executable.</w:t>
+      </w:r>
+      <w:r>
+        <w:rPr>
+          <w:rFonts w:ascii="Arial" w:hAnsi="Arial" w:cs="Arial"/>
+          <w:color w:val="242729"/>
+          <w:sz w:val="23"/>
+          <w:szCs w:val="23"/>
+          <w:shd w:val="clear" w:color="auto" w:fill="FFFFFF"/>
+        </w:rPr>
+        <w:t xml:space="preserve"> </w:t>
+      </w:r>
+      <w:r>
+        <w:rPr>
+          <w:rFonts w:ascii="Arial" w:hAnsi="Arial" w:cs="Arial"/>
+          <w:color w:val="242729"/>
+          <w:sz w:val="23"/>
+          <w:szCs w:val="23"/>
+          <w:shd w:val="clear" w:color="auto" w:fill="FFFFFF"/>
+        </w:rPr>
+        <w:br/>
+        <w:t>$</w:t>
+      </w:r>
+      <w:proofErr w:type="spellStart"/>
+      <w:r>
+        <w:rPr>
+          <w:rFonts w:ascii="Arial" w:hAnsi="Arial" w:cs="Arial"/>
+          <w:color w:val="242729"/>
+          <w:sz w:val="23"/>
+          <w:szCs w:val="23"/>
+          <w:shd w:val="clear" w:color="auto" w:fill="FFFFFF"/>
+        </w:rPr>
+        <w:t>sudo</w:t>
+      </w:r>
+      <w:proofErr w:type="spellEnd"/>
+      <w:r>
+        <w:rPr>
+          <w:rFonts w:ascii="Arial" w:hAnsi="Arial" w:cs="Arial"/>
+          <w:color w:val="242729"/>
+          <w:sz w:val="23"/>
+          <w:szCs w:val="23"/>
+          <w:shd w:val="clear" w:color="auto" w:fill="FFFFFF"/>
+        </w:rPr>
+        <w:t xml:space="preserve"> </w:t>
+      </w:r>
+      <w:proofErr w:type="spellStart"/>
+      <w:r>
+        <w:rPr>
+          <w:rFonts w:ascii="Arial" w:hAnsi="Arial" w:cs="Arial"/>
+          <w:color w:val="242729"/>
+          <w:sz w:val="23"/>
+          <w:szCs w:val="23"/>
+          <w:shd w:val="clear" w:color="auto" w:fill="FFFFFF"/>
+        </w:rPr>
+        <w:t>chomd</w:t>
+      </w:r>
+      <w:proofErr w:type="spellEnd"/>
+      <w:r>
+        <w:rPr>
+          <w:rFonts w:ascii="Arial" w:hAnsi="Arial" w:cs="Arial"/>
+          <w:color w:val="242729"/>
+          <w:sz w:val="23"/>
+          <w:szCs w:val="23"/>
+          <w:shd w:val="clear" w:color="auto" w:fill="FFFFFF"/>
+        </w:rPr>
+        <w:t xml:space="preserve"> +x </w:t>
+      </w:r>
+      <w:proofErr w:type="spellStart"/>
+      <w:r>
+        <w:rPr>
+          <w:rFonts w:ascii="Arial" w:hAnsi="Arial" w:cs="Arial"/>
+          <w:color w:val="242729"/>
+          <w:sz w:val="23"/>
+          <w:szCs w:val="23"/>
+          <w:shd w:val="clear" w:color="auto" w:fill="FFFFFF"/>
+        </w:rPr>
+        <w:t>nginx_modsite</w:t>
+      </w:r>
+      <w:proofErr w:type="spellEnd"/>
+      <w:r>
+        <w:rPr>
+          <w:rFonts w:ascii="Arial" w:hAnsi="Arial" w:cs="Arial"/>
+          <w:color w:val="242729"/>
+          <w:sz w:val="23"/>
+          <w:szCs w:val="23"/>
+          <w:shd w:val="clear" w:color="auto" w:fill="FFFFFF"/>
+        </w:rPr>
+        <w:t xml:space="preserve">_ </w:t>
+      </w:r>
+    </w:p>
+    <w:p>
+      <w:pPr>
         <w:pStyle w:val="ListParagraph"/>
-      </w:pPr>
+        <w:numPr>
+          <w:ilvl w:val="0"/>
+          <w:numId w:val="3"/>
+        </w:numPr>
+        <w:shd w:val="clear" w:color="auto" w:fill="FFFFFF"/>
+        <w:spacing w:after="0" w:afterAutospacing="1" w:line="240" w:lineRule="auto"/>
+        <w:textAlignment w:val="baseline"/>
+        <w:rPr>
+          <w:rFonts w:ascii="Consolas" w:eastAsia="Times New Roman" w:hAnsi="Consolas" w:cs="Courier New"/>
+          <w:sz w:val="20"/>
+          <w:szCs w:val="20"/>
+          <w:bdr w:val="none" w:sz="0" w:space="0" w:color="auto" w:frame="1"/>
+        </w:rPr>
+      </w:pPr>
+      <w:r>
+        <w:rPr>
+          <w:rFonts w:ascii="Arial" w:eastAsia="Times New Roman" w:hAnsi="Arial" w:cs="Arial"/>
+          <w:color w:val="242729"/>
+          <w:sz w:val="23"/>
+          <w:szCs w:val="23"/>
+        </w:rPr>
+        <w:t xml:space="preserve">To list all the </w:t>
+      </w:r>
+      <w:proofErr w:type="gramStart"/>
+      <w:r>
+        <w:rPr>
+          <w:rFonts w:ascii="Arial" w:eastAsia="Times New Roman" w:hAnsi="Arial" w:cs="Arial"/>
+          <w:color w:val="242729"/>
+          <w:sz w:val="23"/>
+          <w:szCs w:val="23"/>
+        </w:rPr>
+        <w:t>sites</w:t>
+      </w:r>
+      <w:r>
+        <w:rPr>
+          <w:rFonts w:ascii="Arial" w:eastAsia="Times New Roman" w:hAnsi="Arial" w:cs="Arial"/>
+          <w:color w:val="242729"/>
+          <w:sz w:val="23"/>
+          <w:szCs w:val="23"/>
+        </w:rPr>
+        <w:t xml:space="preserve">  </w:t>
+      </w:r>
+      <w:r>
+        <w:rPr>
+          <w:rFonts w:ascii="Consolas" w:eastAsia="Times New Roman" w:hAnsi="Consolas" w:cs="Courier New"/>
+          <w:sz w:val="20"/>
+          <w:szCs w:val="20"/>
+          <w:bdr w:val="none" w:sz="0" w:space="0" w:color="auto" w:frame="1"/>
+        </w:rPr>
+        <w:t>$</w:t>
+      </w:r>
+      <w:proofErr w:type="gramEnd"/>
+      <w:r>
+        <w:rPr>
+          <w:rFonts w:ascii="Consolas" w:eastAsia="Times New Roman" w:hAnsi="Consolas" w:cs="Courier New"/>
+          <w:sz w:val="20"/>
+          <w:szCs w:val="20"/>
+          <w:bdr w:val="none" w:sz="0" w:space="0" w:color="auto" w:frame="1"/>
+        </w:rPr>
+        <w:t xml:space="preserve"> </w:t>
+      </w:r>
+      <w:proofErr w:type="spellStart"/>
+      <w:r>
+        <w:rPr>
+          <w:rFonts w:ascii="Consolas" w:eastAsia="Times New Roman" w:hAnsi="Consolas" w:cs="Courier New"/>
+          <w:sz w:val="20"/>
+          <w:szCs w:val="20"/>
+          <w:bdr w:val="none" w:sz="0" w:space="0" w:color="auto" w:frame="1"/>
+        </w:rPr>
+        <w:t>sudo</w:t>
+      </w:r>
+      <w:proofErr w:type="spellEnd"/>
+      <w:r>
+        <w:rPr>
+          <w:rFonts w:ascii="Consolas" w:eastAsia="Times New Roman" w:hAnsi="Consolas" w:cs="Courier New"/>
+          <w:sz w:val="20"/>
+          <w:szCs w:val="20"/>
+          <w:bdr w:val="none" w:sz="0" w:space="0" w:color="auto" w:frame="1"/>
+        </w:rPr>
+        <w:t xml:space="preserve"> </w:t>
+      </w:r>
+      <w:proofErr w:type="spellStart"/>
+      <w:r>
+        <w:rPr>
+          <w:rFonts w:ascii="Consolas" w:eastAsia="Times New Roman" w:hAnsi="Consolas" w:cs="Courier New"/>
+          <w:sz w:val="20"/>
+          <w:szCs w:val="20"/>
+          <w:bdr w:val="none" w:sz="0" w:space="0" w:color="auto" w:frame="1"/>
+        </w:rPr>
+        <w:t>nginx_modsite</w:t>
+      </w:r>
+      <w:proofErr w:type="spellEnd"/>
+      <w:r>
+        <w:rPr>
+          <w:rFonts w:ascii="Consolas" w:eastAsia="Times New Roman" w:hAnsi="Consolas" w:cs="Courier New"/>
+          <w:sz w:val="20"/>
+          <w:szCs w:val="20"/>
+          <w:bdr w:val="none" w:sz="0" w:space="0" w:color="auto" w:frame="1"/>
+        </w:rPr>
+        <w:t xml:space="preserve"> -l</w:t>
+      </w:r>
+    </w:p>
+    <w:p>
+      <w:pPr>
+        <w:pStyle w:val="ListParagraph"/>
+        <w:numPr>
+          <w:ilvl w:val="0"/>
+          <w:numId w:val="3"/>
+        </w:numPr>
+        <w:shd w:val="clear" w:color="auto" w:fill="FFFFFF"/>
+        <w:spacing w:after="0" w:afterAutospacing="1" w:line="240" w:lineRule="auto"/>
+        <w:textAlignment w:val="baseline"/>
+        <w:rPr>
+          <w:rFonts w:ascii="Consolas" w:eastAsia="Times New Roman" w:hAnsi="Consolas" w:cs="Courier New"/>
+          <w:sz w:val="20"/>
+          <w:szCs w:val="20"/>
+          <w:bdr w:val="none" w:sz="0" w:space="0" w:color="auto" w:frame="1"/>
+        </w:rPr>
+      </w:pPr>
+      <w:r>
+        <w:rPr>
+          <w:rFonts w:ascii="Arial" w:eastAsia="Times New Roman" w:hAnsi="Arial" w:cs="Arial"/>
+          <w:color w:val="242729"/>
+          <w:sz w:val="23"/>
+          <w:szCs w:val="23"/>
+        </w:rPr>
+        <w:t>To enable site "</w:t>
+      </w:r>
+      <w:proofErr w:type="spellStart"/>
+      <w:r>
+        <w:rPr>
+          <w:rFonts w:ascii="Arial" w:eastAsia="Times New Roman" w:hAnsi="Arial" w:cs="Arial"/>
+          <w:color w:val="242729"/>
+          <w:sz w:val="23"/>
+          <w:szCs w:val="23"/>
+        </w:rPr>
+        <w:t>test_website</w:t>
+      </w:r>
+      <w:proofErr w:type="spellEnd"/>
+      <w:r>
+        <w:rPr>
+          <w:rFonts w:ascii="Arial" w:eastAsia="Times New Roman" w:hAnsi="Arial" w:cs="Arial"/>
+          <w:color w:val="242729"/>
+          <w:sz w:val="23"/>
+          <w:szCs w:val="23"/>
+        </w:rPr>
+        <w:t>"</w:t>
+      </w:r>
+      <w:r>
+        <w:rPr>
+          <w:rFonts w:ascii="Arial" w:eastAsia="Times New Roman" w:hAnsi="Arial" w:cs="Arial"/>
+          <w:color w:val="242729"/>
+          <w:sz w:val="23"/>
+          <w:szCs w:val="23"/>
+        </w:rPr>
+        <w:t xml:space="preserve"> </w:t>
+      </w:r>
+      <w:r>
+        <w:rPr>
+          <w:rFonts w:ascii="Arial" w:eastAsia="Times New Roman" w:hAnsi="Arial" w:cs="Arial"/>
+          <w:color w:val="242729"/>
+          <w:sz w:val="23"/>
+          <w:szCs w:val="23"/>
+        </w:rPr>
+        <w:t xml:space="preserve">  </w:t>
+      </w:r>
+      <w:r>
+        <w:rPr>
+          <w:rFonts w:ascii="Consolas" w:eastAsia="Times New Roman" w:hAnsi="Consolas" w:cs="Courier New"/>
+          <w:sz w:val="20"/>
+          <w:szCs w:val="20"/>
+          <w:bdr w:val="none" w:sz="0" w:space="0" w:color="auto" w:frame="1"/>
+        </w:rPr>
+        <w:t xml:space="preserve">$ </w:t>
+      </w:r>
+      <w:proofErr w:type="spellStart"/>
+      <w:r>
+        <w:rPr>
+          <w:rFonts w:ascii="Consolas" w:eastAsia="Times New Roman" w:hAnsi="Consolas" w:cs="Courier New"/>
+          <w:sz w:val="20"/>
+          <w:szCs w:val="20"/>
+          <w:bdr w:val="none" w:sz="0" w:space="0" w:color="auto" w:frame="1"/>
+        </w:rPr>
+        <w:t>sudo</w:t>
+      </w:r>
+      <w:proofErr w:type="spellEnd"/>
+      <w:r>
+        <w:rPr>
+          <w:rFonts w:ascii="Consolas" w:eastAsia="Times New Roman" w:hAnsi="Consolas" w:cs="Courier New"/>
+          <w:sz w:val="20"/>
+          <w:szCs w:val="20"/>
+          <w:bdr w:val="none" w:sz="0" w:space="0" w:color="auto" w:frame="1"/>
+        </w:rPr>
+        <w:t xml:space="preserve"> </w:t>
+      </w:r>
+      <w:proofErr w:type="spellStart"/>
+      <w:r>
+        <w:rPr>
+          <w:rFonts w:ascii="Consolas" w:eastAsia="Times New Roman" w:hAnsi="Consolas" w:cs="Courier New"/>
+          <w:sz w:val="20"/>
+          <w:szCs w:val="20"/>
+          <w:bdr w:val="none" w:sz="0" w:space="0" w:color="auto" w:frame="1"/>
+        </w:rPr>
+        <w:t>nginx_modsite</w:t>
+      </w:r>
+      <w:proofErr w:type="spellEnd"/>
+      <w:r>
+        <w:rPr>
+          <w:rFonts w:ascii="Consolas" w:eastAsia="Times New Roman" w:hAnsi="Consolas" w:cs="Courier New"/>
+          <w:sz w:val="20"/>
+          <w:szCs w:val="20"/>
+          <w:bdr w:val="none" w:sz="0" w:space="0" w:color="auto" w:frame="1"/>
+        </w:rPr>
+        <w:t xml:space="preserve"> -e </w:t>
+      </w:r>
+      <w:proofErr w:type="spellStart"/>
+      <w:r>
+        <w:rPr>
+          <w:rFonts w:ascii="Consolas" w:eastAsia="Times New Roman" w:hAnsi="Consolas" w:cs="Courier New"/>
+          <w:sz w:val="20"/>
+          <w:szCs w:val="20"/>
+          <w:bdr w:val="none" w:sz="0" w:space="0" w:color="auto" w:frame="1"/>
+        </w:rPr>
+        <w:t>test_website</w:t>
+      </w:r>
+      <w:proofErr w:type="spellEnd"/>
+    </w:p>
+    <w:p>
+      <w:pPr>
+        <w:pStyle w:val="ListParagraph"/>
+        <w:numPr>
+          <w:ilvl w:val="0"/>
+          <w:numId w:val="3"/>
+        </w:numPr>
+        <w:shd w:val="clear" w:color="auto" w:fill="FFFFFF"/>
+        <w:spacing w:after="0" w:afterAutospacing="1" w:line="240" w:lineRule="auto"/>
+        <w:textAlignment w:val="baseline"/>
+        <w:rPr>
+          <w:rFonts w:ascii="Consolas" w:eastAsia="Times New Roman" w:hAnsi="Consolas" w:cs="Courier New"/>
+          <w:sz w:val="20"/>
+          <w:szCs w:val="20"/>
+        </w:rPr>
+      </w:pPr>
+      <w:r>
+        <w:rPr>
+          <w:rFonts w:ascii="Arial" w:eastAsia="Times New Roman" w:hAnsi="Arial" w:cs="Arial"/>
+          <w:color w:val="242729"/>
+          <w:sz w:val="23"/>
+          <w:szCs w:val="23"/>
+        </w:rPr>
+        <w:t>To disable site "</w:t>
+      </w:r>
+      <w:proofErr w:type="spellStart"/>
+      <w:r>
+        <w:rPr>
+          <w:rFonts w:ascii="Arial" w:eastAsia="Times New Roman" w:hAnsi="Arial" w:cs="Arial"/>
+          <w:color w:val="242729"/>
+          <w:sz w:val="23"/>
+          <w:szCs w:val="23"/>
+        </w:rPr>
+        <w:t>test_website</w:t>
+      </w:r>
+      <w:proofErr w:type="spellEnd"/>
+      <w:proofErr w:type="gramStart"/>
+      <w:r>
+        <w:rPr>
+          <w:rFonts w:ascii="Arial" w:eastAsia="Times New Roman" w:hAnsi="Arial" w:cs="Arial"/>
+          <w:color w:val="242729"/>
+          <w:sz w:val="23"/>
+          <w:szCs w:val="23"/>
+        </w:rPr>
+        <w:t>"</w:t>
+      </w:r>
+      <w:r>
+        <w:rPr>
+          <w:rFonts w:ascii="Arial" w:eastAsia="Times New Roman" w:hAnsi="Arial" w:cs="Arial"/>
+          <w:color w:val="242729"/>
+          <w:sz w:val="23"/>
+          <w:szCs w:val="23"/>
+        </w:rPr>
+        <w:t xml:space="preserve"> </w:t>
+      </w:r>
+      <w:r>
+        <w:rPr>
+          <w:rFonts w:ascii="Arial" w:eastAsia="Times New Roman" w:hAnsi="Arial" w:cs="Arial"/>
+          <w:color w:val="242729"/>
+          <w:sz w:val="23"/>
+          <w:szCs w:val="23"/>
+        </w:rPr>
+        <w:t xml:space="preserve"> </w:t>
+      </w:r>
+      <w:r>
+        <w:rPr>
+          <w:rFonts w:ascii="Consolas" w:eastAsia="Times New Roman" w:hAnsi="Consolas" w:cs="Courier New"/>
+          <w:sz w:val="20"/>
+          <w:szCs w:val="20"/>
+          <w:bdr w:val="none" w:sz="0" w:space="0" w:color="auto" w:frame="1"/>
+        </w:rPr>
+        <w:t>$</w:t>
+      </w:r>
+      <w:proofErr w:type="gramEnd"/>
+      <w:r>
+        <w:rPr>
+          <w:rFonts w:ascii="Consolas" w:eastAsia="Times New Roman" w:hAnsi="Consolas" w:cs="Courier New"/>
+          <w:sz w:val="20"/>
+          <w:szCs w:val="20"/>
+          <w:bdr w:val="none" w:sz="0" w:space="0" w:color="auto" w:frame="1"/>
+        </w:rPr>
+        <w:t xml:space="preserve"> </w:t>
+      </w:r>
+      <w:proofErr w:type="spellStart"/>
+      <w:r>
+        <w:rPr>
+          <w:rFonts w:ascii="Consolas" w:eastAsia="Times New Roman" w:hAnsi="Consolas" w:cs="Courier New"/>
+          <w:sz w:val="20"/>
+          <w:szCs w:val="20"/>
+          <w:bdr w:val="none" w:sz="0" w:space="0" w:color="auto" w:frame="1"/>
+        </w:rPr>
+        <w:t>sudo</w:t>
+      </w:r>
+      <w:proofErr w:type="spellEnd"/>
+      <w:r>
+        <w:rPr>
+          <w:rFonts w:ascii="Consolas" w:eastAsia="Times New Roman" w:hAnsi="Consolas" w:cs="Courier New"/>
+          <w:sz w:val="20"/>
+          <w:szCs w:val="20"/>
+          <w:bdr w:val="none" w:sz="0" w:space="0" w:color="auto" w:frame="1"/>
+        </w:rPr>
+        <w:t xml:space="preserve"> </w:t>
+      </w:r>
+      <w:proofErr w:type="spellStart"/>
+      <w:r>
+        <w:rPr>
+          <w:rFonts w:ascii="Consolas" w:eastAsia="Times New Roman" w:hAnsi="Consolas" w:cs="Courier New"/>
+          <w:sz w:val="20"/>
+          <w:szCs w:val="20"/>
+          <w:bdr w:val="none" w:sz="0" w:space="0" w:color="auto" w:frame="1"/>
+        </w:rPr>
+        <w:t>nginx_modsite</w:t>
+      </w:r>
+      <w:proofErr w:type="spellEnd"/>
+      <w:r>
+        <w:rPr>
+          <w:rFonts w:ascii="Consolas" w:eastAsia="Times New Roman" w:hAnsi="Consolas" w:cs="Courier New"/>
+          <w:sz w:val="20"/>
+          <w:szCs w:val="20"/>
+          <w:bdr w:val="none" w:sz="0" w:space="0" w:color="auto" w:frame="1"/>
+        </w:rPr>
+        <w:t xml:space="preserve"> -d </w:t>
+      </w:r>
+      <w:proofErr w:type="spellStart"/>
+      <w:r>
+        <w:rPr>
+          <w:rFonts w:ascii="Consolas" w:eastAsia="Times New Roman" w:hAnsi="Consolas" w:cs="Courier New"/>
+          <w:sz w:val="20"/>
+          <w:szCs w:val="20"/>
+          <w:bdr w:val="none" w:sz="0" w:space="0" w:color="auto" w:frame="1"/>
+        </w:rPr>
+        <w:t>test_website</w:t>
+      </w:r>
+      <w:proofErr w:type="spellEnd"/>
+    </w:p>
+    <w:p>
+      <w:pPr>
+        <w:shd w:val="clear" w:color="auto" w:fill="FFFFFF"/>
+        <w:spacing w:after="0" w:afterAutospacing="1" w:line="240" w:lineRule="auto"/>
+        <w:textAlignment w:val="baseline"/>
+        <w:rPr>
+          <w:rFonts w:ascii="Consolas" w:eastAsia="Times New Roman" w:hAnsi="Consolas" w:cs="Courier New"/>
+          <w:b/>
+          <w:bCs/>
+          <w:sz w:val="20"/>
+          <w:szCs w:val="20"/>
+        </w:rPr>
+      </w:pPr>
+      <w:r>
+        <w:rPr>
+          <w:rFonts w:ascii="Consolas" w:eastAsia="Times New Roman" w:hAnsi="Consolas" w:cs="Courier New"/>
+          <w:b/>
+          <w:bCs/>
+          <w:sz w:val="20"/>
+          <w:szCs w:val="20"/>
+        </w:rPr>
+        <w:t>Ubuntu enable port 1935</w:t>
+      </w:r>
+    </w:p>
+    <w:p>
+      <w:pPr>
+        <w:shd w:val="clear" w:color="auto" w:fill="FFFFFF"/>
+        <w:spacing w:after="0" w:afterAutospacing="1" w:line="240" w:lineRule="auto"/>
+        <w:textAlignment w:val="baseline"/>
+        <w:rPr>
+          <w:rFonts w:ascii="Consolas" w:eastAsia="Times New Roman" w:hAnsi="Consolas" w:cs="Courier New"/>
+          <w:b/>
+          <w:bCs/>
+          <w:sz w:val="20"/>
+          <w:szCs w:val="20"/>
+        </w:rPr>
+      </w:pPr>
+    </w:p>
+    <w:p>
+      <w:pPr>
+        <w:shd w:val="clear" w:color="auto" w:fill="FFFFFF"/>
+        <w:spacing w:after="0" w:afterAutospacing="1" w:line="240" w:lineRule="auto"/>
+        <w:textAlignment w:val="baseline"/>
+        <w:rPr>
+          <w:rFonts w:ascii="Consolas" w:eastAsia="Times New Roman" w:hAnsi="Consolas" w:cs="Courier New"/>
+          <w:b/>
+          <w:bCs/>
+          <w:sz w:val="20"/>
+          <w:szCs w:val="20"/>
+        </w:rPr>
+      </w:pPr>
+      <w:r>
+        <w:rPr>
+          <w:rFonts w:ascii="Consolas" w:eastAsia="Times New Roman" w:hAnsi="Consolas" w:cs="Courier New"/>
+          <w:b/>
+          <w:bCs/>
+          <w:sz w:val="20"/>
+          <w:szCs w:val="20"/>
+        </w:rPr>
+        <w:t xml:space="preserve">Ubuntu 20.4 install </w:t>
+      </w:r>
+      <w:proofErr w:type="spellStart"/>
+      <w:r>
+        <w:rPr>
+          <w:rFonts w:ascii="Consolas" w:eastAsia="Times New Roman" w:hAnsi="Consolas" w:cs="Courier New"/>
+          <w:b/>
+          <w:bCs/>
+          <w:sz w:val="20"/>
+          <w:szCs w:val="20"/>
+        </w:rPr>
+        <w:t>nginx</w:t>
+      </w:r>
+      <w:proofErr w:type="spellEnd"/>
+      <w:r>
+        <w:rPr>
+          <w:rFonts w:ascii="Consolas" w:eastAsia="Times New Roman" w:hAnsi="Consolas" w:cs="Courier New"/>
+          <w:b/>
+          <w:bCs/>
+          <w:sz w:val="20"/>
+          <w:szCs w:val="20"/>
+        </w:rPr>
+        <w:t xml:space="preserve"> </w:t>
+      </w:r>
+    </w:p>
+    <w:p>
+      <w:pPr>
+        <w:shd w:val="clear" w:color="auto" w:fill="FFFFFF"/>
+        <w:spacing w:after="0" w:afterAutospacing="1" w:line="240" w:lineRule="auto"/>
+        <w:textAlignment w:val="baseline"/>
+        <w:rPr>
+          <w:rFonts w:ascii="Consolas" w:eastAsia="Times New Roman" w:hAnsi="Consolas" w:cs="Courier New"/>
+          <w:sz w:val="20"/>
+          <w:szCs w:val="20"/>
+        </w:rPr>
+      </w:pPr>
+      <w:r>
+        <w:rPr>
+          <w:rFonts w:ascii="Consolas" w:eastAsia="Times New Roman" w:hAnsi="Consolas" w:cs="Courier New"/>
+          <w:sz w:val="20"/>
+          <w:szCs w:val="20"/>
+        </w:rPr>
+        <w:t>https://linuxconfig.org/how-to-install-nginx-on-ubuntu-20-04-focal-fossa</w:t>
+      </w:r>
+    </w:p>
+    <w:p>
+      <w:pPr>
+        <w:pStyle w:val="ListParagraph"/>
+        <w:numPr>
+          <w:ilvl w:val="0"/>
+          <w:numId w:val="5"/>
+        </w:numPr>
+        <w:shd w:val="clear" w:color="auto" w:fill="FFFFFF"/>
+        <w:spacing w:after="0" w:afterAutospacing="1" w:line="240" w:lineRule="auto"/>
+        <w:textAlignment w:val="baseline"/>
+        <w:rPr>
+          <w:rFonts w:ascii="Consolas" w:eastAsia="Times New Roman" w:hAnsi="Consolas" w:cs="Courier New"/>
+          <w:sz w:val="20"/>
+          <w:szCs w:val="20"/>
+        </w:rPr>
+      </w:pPr>
+      <w:proofErr w:type="spellStart"/>
+      <w:r>
+        <w:rPr>
+          <w:rFonts w:ascii="Consolas" w:eastAsia="Times New Roman" w:hAnsi="Consolas" w:cs="Courier New"/>
+          <w:sz w:val="20"/>
+          <w:szCs w:val="20"/>
+        </w:rPr>
+        <w:t>Su</w:t>
+      </w:r>
+      <w:r>
+        <w:rPr>
+          <w:rFonts w:ascii="Consolas" w:eastAsia="Times New Roman" w:hAnsi="Consolas" w:cs="Courier New"/>
+          <w:sz w:val="20"/>
+          <w:szCs w:val="20"/>
+        </w:rPr>
+        <w:t>do</w:t>
+      </w:r>
+      <w:proofErr w:type="spellEnd"/>
+      <w:r>
+        <w:rPr>
+          <w:rFonts w:ascii="Consolas" w:eastAsia="Times New Roman" w:hAnsi="Consolas" w:cs="Courier New"/>
+          <w:sz w:val="20"/>
+          <w:szCs w:val="20"/>
+        </w:rPr>
+        <w:t xml:space="preserve"> apt install </w:t>
+      </w:r>
+      <w:proofErr w:type="spellStart"/>
+      <w:r>
+        <w:rPr>
+          <w:rFonts w:ascii="Consolas" w:eastAsia="Times New Roman" w:hAnsi="Consolas" w:cs="Courier New"/>
+          <w:sz w:val="20"/>
+          <w:szCs w:val="20"/>
+        </w:rPr>
+        <w:t>nginx</w:t>
+      </w:r>
+      <w:proofErr w:type="spellEnd"/>
+    </w:p>
+    <w:p>
+      <w:pPr>
+        <w:pStyle w:val="ListParagraph"/>
+        <w:numPr>
+          <w:ilvl w:val="0"/>
+          <w:numId w:val="5"/>
+        </w:numPr>
+        <w:shd w:val="clear" w:color="auto" w:fill="FFFFFF"/>
+        <w:spacing w:after="0" w:afterAutospacing="1" w:line="240" w:lineRule="auto"/>
+        <w:textAlignment w:val="baseline"/>
+        <w:rPr>
+          <w:rFonts w:ascii="Consolas" w:eastAsia="Times New Roman" w:hAnsi="Consolas" w:cs="Courier New"/>
+          <w:sz w:val="20"/>
+          <w:szCs w:val="20"/>
+        </w:rPr>
+      </w:pPr>
+      <w:r>
+        <w:rPr>
+          <w:rFonts w:ascii="open sans" w:hAnsi="open sans"/>
+          <w:color w:val="000000"/>
+          <w:shd w:val="clear" w:color="auto" w:fill="FFFFFF"/>
+        </w:rPr>
+        <w:t>Next, step is to </w:t>
+      </w:r>
+      <w:hyperlink r:id="rId5" w:tgtFrame="_blank" w:history="1">
+        <w:r>
+          <w:rPr>
+            <w:rStyle w:val="Hyperlink"/>
+            <w:rFonts w:ascii="open sans" w:hAnsi="open sans"/>
+            <w:color w:val="21C2F8"/>
+            <w:shd w:val="clear" w:color="auto" w:fill="FFFFFF"/>
+          </w:rPr>
+          <w:t>create a firewall rule to allow an incoming traffic on port 80 or port 443</w:t>
+        </w:r>
+      </w:hyperlink>
+      <w:r>
+        <w:rPr>
+          <w:rFonts w:ascii="open sans" w:hAnsi="open sans"/>
+          <w:color w:val="000000"/>
+          <w:shd w:val="clear" w:color="auto" w:fill="FFFFFF"/>
+        </w:rPr>
+        <w:t> or both. Ubuntu uses UFW as a default firewall. Please </w:t>
+      </w:r>
+      <w:hyperlink r:id="rId6" w:tgtFrame="_blank" w:history="1">
+        <w:r>
+          <w:rPr>
+            <w:rStyle w:val="Hyperlink"/>
+            <w:rFonts w:ascii="open sans" w:hAnsi="open sans"/>
+            <w:color w:val="21C2F8"/>
+            <w:shd w:val="clear" w:color="auto" w:fill="FFFFFF"/>
+          </w:rPr>
+          <w:t>check the state of your UFW firewall</w:t>
+        </w:r>
+      </w:hyperlink>
+      <w:r>
+        <w:rPr>
+          <w:rFonts w:ascii="open sans" w:hAnsi="open sans"/>
+          <w:color w:val="000000"/>
+          <w:shd w:val="clear" w:color="auto" w:fill="FFFFFF"/>
+        </w:rPr>
+        <w:t> as you only need to go through this step if your UFW firewall is enabled.</w:t>
+      </w:r>
+    </w:p>
+    <w:p>
+      <w:pPr>
+        <w:pStyle w:val="NormalWeb"/>
+        <w:numPr>
+          <w:ilvl w:val="0"/>
+          <w:numId w:val="6"/>
+        </w:numPr>
+        <w:shd w:val="clear" w:color="auto" w:fill="FFFFFF"/>
+        <w:spacing w:before="0" w:beforeAutospacing="0" w:after="0" w:afterAutospacing="0"/>
+        <w:textAlignment w:val="baseline"/>
+        <w:rPr>
+          <w:rFonts w:ascii="Arial" w:hAnsi="Arial" w:cs="Arial"/>
+          <w:color w:val="242729"/>
+          <w:sz w:val="23"/>
+          <w:szCs w:val="23"/>
+        </w:rPr>
+      </w:pPr>
+      <w:r>
+        <w:rPr>
+          <w:rFonts w:ascii="Arial" w:hAnsi="Arial" w:cs="Arial"/>
+          <w:color w:val="242729"/>
+          <w:sz w:val="23"/>
+          <w:szCs w:val="23"/>
+        </w:rPr>
+        <w:t xml:space="preserve">Use </w:t>
+      </w:r>
+      <w:proofErr w:type="spellStart"/>
+      <w:r>
+        <w:rPr>
+          <w:rFonts w:ascii="Consolas" w:hAnsi="Consolas" w:cs="Arial"/>
+          <w:color w:val="242729"/>
+          <w:sz w:val="23"/>
+          <w:szCs w:val="23"/>
+        </w:rPr>
+        <w:t>sudo</w:t>
+      </w:r>
+      <w:proofErr w:type="spellEnd"/>
+      <w:r>
+        <w:rPr>
+          <w:rFonts w:ascii="Consolas" w:hAnsi="Consolas" w:cs="Arial"/>
+          <w:color w:val="242729"/>
+          <w:sz w:val="23"/>
+          <w:szCs w:val="23"/>
+        </w:rPr>
+        <w:t xml:space="preserve"> </w:t>
+      </w:r>
+      <w:proofErr w:type="spellStart"/>
+      <w:r>
+        <w:rPr>
+          <w:rFonts w:ascii="Consolas" w:hAnsi="Consolas" w:cs="Arial"/>
+          <w:color w:val="242729"/>
+          <w:sz w:val="23"/>
+          <w:szCs w:val="23"/>
+        </w:rPr>
+        <w:t>ufw</w:t>
+      </w:r>
+      <w:proofErr w:type="spellEnd"/>
+      <w:r>
+        <w:rPr>
+          <w:rFonts w:ascii="Consolas" w:hAnsi="Consolas" w:cs="Arial"/>
+          <w:color w:val="242729"/>
+          <w:sz w:val="23"/>
+          <w:szCs w:val="23"/>
+        </w:rPr>
+        <w:t xml:space="preserve"> </w:t>
+      </w:r>
+      <w:r>
+        <w:rPr>
+          <w:rFonts w:ascii="Consolas" w:hAnsi="Consolas" w:cs="Arial"/>
+          <w:color w:val="242729"/>
+          <w:sz w:val="23"/>
+          <w:szCs w:val="23"/>
+        </w:rPr>
+        <w:t>app list</w:t>
+      </w:r>
+      <w:r>
+        <w:rPr>
+          <w:rFonts w:ascii="Arial" w:hAnsi="Arial" w:cs="Arial"/>
+          <w:color w:val="242729"/>
+          <w:sz w:val="23"/>
+          <w:szCs w:val="23"/>
+        </w:rPr>
+        <w:t xml:space="preserve"> </w:t>
+      </w:r>
+      <w:r>
+        <w:rPr>
+          <w:rFonts w:ascii="Arial" w:hAnsi="Arial" w:cs="Arial"/>
+          <w:color w:val="242729"/>
+          <w:sz w:val="23"/>
+          <w:szCs w:val="23"/>
+        </w:rPr>
+        <w:t xml:space="preserve">    </w:t>
+      </w:r>
+      <w:r>
+        <w:rPr>
+          <w:rFonts w:ascii="Arial" w:hAnsi="Arial" w:cs="Arial"/>
+          <w:color w:val="242729"/>
+          <w:sz w:val="23"/>
+          <w:szCs w:val="23"/>
+        </w:rPr>
+        <w:t>to list all profile defined</w:t>
+      </w:r>
+    </w:p>
+    <w:p>
+      <w:pPr>
+        <w:pStyle w:val="NormalWeb"/>
+        <w:shd w:val="clear" w:color="auto" w:fill="FFFFFF"/>
+        <w:spacing w:before="0" w:beforeAutospacing="0" w:after="0" w:afterAutospacing="0"/>
+        <w:ind w:left="720"/>
+        <w:textAlignment w:val="baseline"/>
+        <w:rPr>
+          <w:rFonts w:ascii="Arial" w:hAnsi="Arial" w:cs="Arial"/>
+          <w:color w:val="242729"/>
+          <w:sz w:val="23"/>
+          <w:szCs w:val="23"/>
+        </w:rPr>
+      </w:pPr>
+    </w:p>
+    <w:p>
+      <w:pPr>
+        <w:pStyle w:val="NormalWeb"/>
+        <w:shd w:val="clear" w:color="auto" w:fill="FFFFFF"/>
+        <w:spacing w:before="0" w:beforeAutospacing="0" w:after="0" w:afterAutospacing="0"/>
+        <w:ind w:left="720"/>
+        <w:textAlignment w:val="baseline"/>
+        <w:rPr>
+          <w:rFonts w:ascii="Arial" w:hAnsi="Arial" w:cs="Arial"/>
+          <w:color w:val="242729"/>
+          <w:sz w:val="23"/>
+          <w:szCs w:val="23"/>
+        </w:rPr>
+      </w:pPr>
+      <w:r>
+        <w:rPr>
+          <w:rFonts w:ascii="Arial" w:hAnsi="Arial" w:cs="Arial"/>
+          <w:color w:val="242729"/>
+          <w:sz w:val="23"/>
+          <w:szCs w:val="23"/>
+        </w:rPr>
+        <w:t>We will set the port to 81/</w:t>
+      </w:r>
+      <w:proofErr w:type="spellStart"/>
+      <w:r>
+        <w:rPr>
+          <w:rFonts w:ascii="Arial" w:hAnsi="Arial" w:cs="Arial"/>
+          <w:color w:val="242729"/>
+          <w:sz w:val="23"/>
+          <w:szCs w:val="23"/>
+        </w:rPr>
+        <w:t>tcp</w:t>
+      </w:r>
+      <w:proofErr w:type="spellEnd"/>
+      <w:r>
+        <w:rPr>
+          <w:rFonts w:ascii="Arial" w:hAnsi="Arial" w:cs="Arial"/>
+          <w:color w:val="242729"/>
+          <w:sz w:val="23"/>
+          <w:szCs w:val="23"/>
+        </w:rPr>
+        <w:t xml:space="preserve">. </w:t>
+      </w:r>
+    </w:p>
+    <w:p>
+      <w:pPr>
+        <w:pStyle w:val="NormalWeb"/>
+        <w:shd w:val="clear" w:color="auto" w:fill="FFFFFF"/>
+        <w:spacing w:before="0" w:beforeAutospacing="0" w:after="0" w:afterAutospacing="0"/>
+        <w:ind w:left="720"/>
+        <w:textAlignment w:val="baseline"/>
+        <w:rPr>
+          <w:rFonts w:ascii="Arial" w:hAnsi="Arial" w:cs="Arial"/>
+          <w:color w:val="242729"/>
+          <w:sz w:val="23"/>
+          <w:szCs w:val="23"/>
+        </w:rPr>
+      </w:pPr>
+      <w:r>
+        <w:rPr>
+          <w:rFonts w:ascii="Arial" w:hAnsi="Arial" w:cs="Arial"/>
+          <w:color w:val="242729"/>
+          <w:sz w:val="23"/>
+          <w:szCs w:val="23"/>
+        </w:rPr>
+        <w:t>$</w:t>
+      </w:r>
+      <w:proofErr w:type="spellStart"/>
+      <w:r>
+        <w:rPr>
+          <w:rFonts w:ascii="Consolas" w:hAnsi="Consolas" w:cs="Arial"/>
+          <w:color w:val="242729"/>
+          <w:sz w:val="23"/>
+          <w:szCs w:val="23"/>
+        </w:rPr>
+        <w:t>sudo</w:t>
+      </w:r>
+      <w:proofErr w:type="spellEnd"/>
+      <w:r>
+        <w:rPr>
+          <w:rFonts w:ascii="Consolas" w:hAnsi="Consolas" w:cs="Arial"/>
+          <w:color w:val="242729"/>
+          <w:sz w:val="23"/>
+          <w:szCs w:val="23"/>
+        </w:rPr>
+        <w:t xml:space="preserve"> </w:t>
+      </w:r>
+      <w:proofErr w:type="spellStart"/>
+      <w:r>
+        <w:rPr>
+          <w:rFonts w:ascii="Consolas" w:hAnsi="Consolas" w:cs="Arial"/>
+          <w:color w:val="242729"/>
+          <w:sz w:val="23"/>
+          <w:szCs w:val="23"/>
+        </w:rPr>
+        <w:t>ufe</w:t>
+      </w:r>
+      <w:proofErr w:type="spellEnd"/>
+      <w:r>
+        <w:rPr>
+          <w:rFonts w:ascii="Consolas" w:hAnsi="Consolas" w:cs="Arial"/>
+          <w:color w:val="242729"/>
+          <w:sz w:val="23"/>
+          <w:szCs w:val="23"/>
+        </w:rPr>
+        <w:t xml:space="preserve"> allow 81/</w:t>
+      </w:r>
+      <w:proofErr w:type="spellStart"/>
+      <w:r>
+        <w:rPr>
+          <w:rFonts w:ascii="Consolas" w:hAnsi="Consolas" w:cs="Arial"/>
+          <w:color w:val="242729"/>
+          <w:sz w:val="23"/>
+          <w:szCs w:val="23"/>
+        </w:rPr>
+        <w:t>tcp</w:t>
+      </w:r>
+      <w:proofErr w:type="spellEnd"/>
+      <w:r>
+        <w:rPr>
+          <w:rFonts w:ascii="Arial" w:hAnsi="Arial" w:cs="Arial"/>
+          <w:color w:val="242729"/>
+          <w:sz w:val="23"/>
+          <w:szCs w:val="23"/>
+        </w:rPr>
+        <w:t xml:space="preserve"> </w:t>
+      </w:r>
     </w:p>
     <w:sectPr>
       <w:pgSz w:w="12240" w:h="15840"/>
@@ -261,6 +1608,184 @@
 <file path=word/numbering.xml><?xml version="1.0" encoding="utf-8"?>
 <w:numbering xmlns:wpc="http://schemas.microsoft.com/office/word/2010/wordprocessingCanvas" xmlns:cx="http://schemas.microsoft.com/office/drawing/2014/chartex" xmlns:cx1="http://schemas.microsoft.com/office/drawing/2015/9/8/chartex" xmlns:cx2="http://schemas.microsoft.com/office/drawing/2015/10/21/chartex" xmlns:cx3="http://schemas.microsoft.com/office/drawing/2016/5/9/chartex" xmlns:cx4="http://schemas.microsoft.com/office/drawing/2016/5/10/chartex" xmlns:cx5="http://schemas.microsoft.com/office/drawing/2016/5/11/chartex" xmlns:cx6="http://schemas.microsoft.com/office/drawing/2016/5/12/chartex" xmlns:cx7="http://schemas.microsoft.com/office/drawing/2016/5/13/chartex" xmlns:cx8="http://schemas.microsoft.com/office/drawing/2016/5/14/chartex" xmlns:mc="http://schemas.openxmlformats.org/markup-compatibility/2006" xmlns:aink="http://schemas.microsoft.com/office/drawing/2016/ink" xmlns:am3d="http://schemas.microsoft.com/office/drawing/2017/model3d" xmlns:o="urn:schemas-microsoft-com:office:office" xmlns:r="http://schemas.openxmlformats.org/officeDocument/2006/relationships" xmlns:m="http://schemas.openxmlformats.org/officeDocument/2006/math" xmlns:v="urn:schemas-microsoft-com:vml" xmlns:wp14="http://schemas.microsoft.com/office/word/2010/wordprocessingDrawing" xmlns:wp="http://schemas.openxmlformats.org/drawingml/2006/wordprocessingDrawing" xmlns:w10="urn:schemas-microsoft-com:office:word" xmlns:w="http://schemas.openxmlformats.org/wordprocessingml/2006/main" xmlns:w14="http://schemas.microsoft.com/office/word/2010/wordml" xmlns:w15="http://schemas.microsoft.com/office/word/2012/wordml" xmlns:w16cex="http://schemas.microsoft.com/office/word/2018/wordml/cex" xmlns:w16cid="http://schemas.microsoft.com/office/word/2016/wordml/cid" xmlns:w16="http://schemas.microsoft.com/office/word/2018/wordml" xmlns:w16se="http://schemas.microsoft.com/office/word/2015/wordml/symex" xmlns:wpg="http://schemas.microsoft.com/office/word/2010/wordprocessingGroup" xmlns:wpi="http://schemas.microsoft.com/office/word/2010/wordprocessingInk" xmlns:wne="http://schemas.microsoft.com/office/word/2006/wordml" xmlns:wps="http://schemas.microsoft.com/office/word/2010/wordprocessingShape" mc:Ignorable="w14 w15 w16se w16cid w16 w16cex wp14">
   <w:abstractNum w:abstractNumId="0" w15:restartNumberingAfterBreak="0">
+    <w:nsid w:val="00270A57"/>
+    <w:multiLevelType w:val="hybridMultilevel"/>
+    <w:tmpl w:val="10608ECC"/>
+    <w:lvl w:ilvl="0" w:tplc="2868986C">
+      <w:start w:val="1"/>
+      <w:numFmt w:val="decimal"/>
+      <w:lvlText w:val="(%1)"/>
+      <w:lvlJc w:val="left"/>
+      <w:pPr>
+        <w:ind w:left="720" w:hanging="360"/>
+      </w:pPr>
+      <w:rPr>
+        <w:rFonts w:hint="default"/>
+      </w:rPr>
+    </w:lvl>
+    <w:lvl w:ilvl="1" w:tplc="10090019" w:tentative="1">
+      <w:start w:val="1"/>
+      <w:numFmt w:val="lowerLetter"/>
+      <w:lvlText w:val="%2."/>
+      <w:lvlJc w:val="left"/>
+      <w:pPr>
+        <w:ind w:left="1440" w:hanging="360"/>
+      </w:pPr>
+    </w:lvl>
+    <w:lvl w:ilvl="2" w:tplc="1009001B" w:tentative="1">
+      <w:start w:val="1"/>
+      <w:numFmt w:val="lowerRoman"/>
+      <w:lvlText w:val="%3."/>
+      <w:lvlJc w:val="right"/>
+      <w:pPr>
+        <w:ind w:left="2160" w:hanging="180"/>
+      </w:pPr>
+    </w:lvl>
+    <w:lvl w:ilvl="3" w:tplc="1009000F" w:tentative="1">
+      <w:start w:val="1"/>
+      <w:numFmt w:val="decimal"/>
+      <w:lvlText w:val="%4."/>
+      <w:lvlJc w:val="left"/>
+      <w:pPr>
+        <w:ind w:left="2880" w:hanging="360"/>
+      </w:pPr>
+    </w:lvl>
+    <w:lvl w:ilvl="4" w:tplc="10090019" w:tentative="1">
+      <w:start w:val="1"/>
+      <w:numFmt w:val="lowerLetter"/>
+      <w:lvlText w:val="%5."/>
+      <w:lvlJc w:val="left"/>
+      <w:pPr>
+        <w:ind w:left="3600" w:hanging="360"/>
+      </w:pPr>
+    </w:lvl>
+    <w:lvl w:ilvl="5" w:tplc="1009001B" w:tentative="1">
+      <w:start w:val="1"/>
+      <w:numFmt w:val="lowerRoman"/>
+      <w:lvlText w:val="%6."/>
+      <w:lvlJc w:val="right"/>
+      <w:pPr>
+        <w:ind w:left="4320" w:hanging="180"/>
+      </w:pPr>
+    </w:lvl>
+    <w:lvl w:ilvl="6" w:tplc="1009000F" w:tentative="1">
+      <w:start w:val="1"/>
+      <w:numFmt w:val="decimal"/>
+      <w:lvlText w:val="%7."/>
+      <w:lvlJc w:val="left"/>
+      <w:pPr>
+        <w:ind w:left="5040" w:hanging="360"/>
+      </w:pPr>
+    </w:lvl>
+    <w:lvl w:ilvl="7" w:tplc="10090019" w:tentative="1">
+      <w:start w:val="1"/>
+      <w:numFmt w:val="lowerLetter"/>
+      <w:lvlText w:val="%8."/>
+      <w:lvlJc w:val="left"/>
+      <w:pPr>
+        <w:ind w:left="5760" w:hanging="360"/>
+      </w:pPr>
+    </w:lvl>
+    <w:lvl w:ilvl="8" w:tplc="1009001B" w:tentative="1">
+      <w:start w:val="1"/>
+      <w:numFmt w:val="lowerRoman"/>
+      <w:lvlText w:val="%9."/>
+      <w:lvlJc w:val="right"/>
+      <w:pPr>
+        <w:ind w:left="6480" w:hanging="180"/>
+      </w:pPr>
+    </w:lvl>
+  </w:abstractNum>
+  <w:abstractNum w:abstractNumId="1" w15:restartNumberingAfterBreak="0">
+    <w:nsid w:val="05083DE3"/>
+    <w:multiLevelType w:val="hybridMultilevel"/>
+    <w:tmpl w:val="D33AF2F8"/>
+    <w:lvl w:ilvl="0" w:tplc="B818F6DA">
+      <w:start w:val="1"/>
+      <w:numFmt w:val="decimal"/>
+      <w:lvlText w:val="(%1)"/>
+      <w:lvlJc w:val="left"/>
+      <w:pPr>
+        <w:ind w:left="720" w:hanging="360"/>
+      </w:pPr>
+      <w:rPr>
+        <w:rFonts w:hint="default"/>
+      </w:rPr>
+    </w:lvl>
+    <w:lvl w:ilvl="1" w:tplc="10090019" w:tentative="1">
+      <w:start w:val="1"/>
+      <w:numFmt w:val="lowerLetter"/>
+      <w:lvlText w:val="%2."/>
+      <w:lvlJc w:val="left"/>
+      <w:pPr>
+        <w:ind w:left="1440" w:hanging="360"/>
+      </w:pPr>
+    </w:lvl>
+    <w:lvl w:ilvl="2" w:tplc="1009001B" w:tentative="1">
+      <w:start w:val="1"/>
+      <w:numFmt w:val="lowerRoman"/>
+      <w:lvlText w:val="%3."/>
+      <w:lvlJc w:val="right"/>
+      <w:pPr>
+        <w:ind w:left="2160" w:hanging="180"/>
+      </w:pPr>
+    </w:lvl>
+    <w:lvl w:ilvl="3" w:tplc="1009000F" w:tentative="1">
+      <w:start w:val="1"/>
+      <w:numFmt w:val="decimal"/>
+      <w:lvlText w:val="%4."/>
+      <w:lvlJc w:val="left"/>
+      <w:pPr>
+        <w:ind w:left="2880" w:hanging="360"/>
+      </w:pPr>
+    </w:lvl>
+    <w:lvl w:ilvl="4" w:tplc="10090019" w:tentative="1">
+      <w:start w:val="1"/>
+      <w:numFmt w:val="lowerLetter"/>
+      <w:lvlText w:val="%5."/>
+      <w:lvlJc w:val="left"/>
+      <w:pPr>
+        <w:ind w:left="3600" w:hanging="360"/>
+      </w:pPr>
+    </w:lvl>
+    <w:lvl w:ilvl="5" w:tplc="1009001B" w:tentative="1">
+      <w:start w:val="1"/>
+      <w:numFmt w:val="lowerRoman"/>
+      <w:lvlText w:val="%6."/>
+      <w:lvlJc w:val="right"/>
+      <w:pPr>
+        <w:ind w:left="4320" w:hanging="180"/>
+      </w:pPr>
+    </w:lvl>
+    <w:lvl w:ilvl="6" w:tplc="1009000F" w:tentative="1">
+      <w:start w:val="1"/>
+      <w:numFmt w:val="decimal"/>
+      <w:lvlText w:val="%7."/>
+      <w:lvlJc w:val="left"/>
+      <w:pPr>
+        <w:ind w:left="5040" w:hanging="360"/>
+      </w:pPr>
+    </w:lvl>
+    <w:lvl w:ilvl="7" w:tplc="10090019" w:tentative="1">
+      <w:start w:val="1"/>
+      <w:numFmt w:val="lowerLetter"/>
+      <w:lvlText w:val="%8."/>
+      <w:lvlJc w:val="left"/>
+      <w:pPr>
+        <w:ind w:left="5760" w:hanging="360"/>
+      </w:pPr>
+    </w:lvl>
+    <w:lvl w:ilvl="8" w:tplc="1009001B" w:tentative="1">
+      <w:start w:val="1"/>
+      <w:numFmt w:val="lowerRoman"/>
+      <w:lvlText w:val="%9."/>
+      <w:lvlJc w:val="right"/>
+      <w:pPr>
+        <w:ind w:left="6480" w:hanging="180"/>
+      </w:pPr>
+    </w:lvl>
+  </w:abstractNum>
+  <w:abstractNum w:abstractNumId="2" w15:restartNumberingAfterBreak="0">
     <w:nsid w:val="196B48C7"/>
     <w:multiLevelType w:val="hybridMultilevel"/>
     <w:tmpl w:val="CEB0B030"/>
@@ -349,7 +1874,7 @@
       </w:pPr>
     </w:lvl>
   </w:abstractNum>
-  <w:abstractNum w:abstractNumId="1" w15:restartNumberingAfterBreak="0">
+  <w:abstractNum w:abstractNumId="3" w15:restartNumberingAfterBreak="0">
     <w:nsid w:val="27727802"/>
     <w:multiLevelType w:val="hybridMultilevel"/>
     <w:tmpl w:val="CEB0B030"/>
@@ -438,11 +1963,225 @@
       </w:pPr>
     </w:lvl>
   </w:abstractNum>
+  <w:abstractNum w:abstractNumId="4" w15:restartNumberingAfterBreak="0">
+    <w:nsid w:val="3BD35426"/>
+    <w:multiLevelType w:val="hybridMultilevel"/>
+    <w:tmpl w:val="6BEC980A"/>
+    <w:lvl w:ilvl="0" w:tplc="0CB86306">
+      <w:start w:val="2"/>
+      <w:numFmt w:val="bullet"/>
+      <w:lvlText w:val="-"/>
+      <w:lvlJc w:val="left"/>
+      <w:pPr>
+        <w:ind w:left="720" w:hanging="360"/>
+      </w:pPr>
+      <w:rPr>
+        <w:rFonts w:ascii="Consolas" w:eastAsia="Times New Roman" w:hAnsi="Consolas" w:cs="Courier New" w:hint="default"/>
+      </w:rPr>
+    </w:lvl>
+    <w:lvl w:ilvl="1" w:tplc="10090003" w:tentative="1">
+      <w:start w:val="1"/>
+      <w:numFmt w:val="bullet"/>
+      <w:lvlText w:val="o"/>
+      <w:lvlJc w:val="left"/>
+      <w:pPr>
+        <w:ind w:left="1440" w:hanging="360"/>
+      </w:pPr>
+      <w:rPr>
+        <w:rFonts w:ascii="Courier New" w:hAnsi="Courier New" w:cs="Courier New" w:hint="default"/>
+      </w:rPr>
+    </w:lvl>
+    <w:lvl w:ilvl="2" w:tplc="10090005" w:tentative="1">
+      <w:start w:val="1"/>
+      <w:numFmt w:val="bullet"/>
+      <w:lvlText w:val=""/>
+      <w:lvlJc w:val="left"/>
+      <w:pPr>
+        <w:ind w:left="2160" w:hanging="360"/>
+      </w:pPr>
+      <w:rPr>
+        <w:rFonts w:ascii="Wingdings" w:hAnsi="Wingdings" w:hint="default"/>
+      </w:rPr>
+    </w:lvl>
+    <w:lvl w:ilvl="3" w:tplc="10090001" w:tentative="1">
+      <w:start w:val="1"/>
+      <w:numFmt w:val="bullet"/>
+      <w:lvlText w:val=""/>
+      <w:lvlJc w:val="left"/>
+      <w:pPr>
+        <w:ind w:left="2880" w:hanging="360"/>
+      </w:pPr>
+      <w:rPr>
+        <w:rFonts w:ascii="Symbol" w:hAnsi="Symbol" w:hint="default"/>
+      </w:rPr>
+    </w:lvl>
+    <w:lvl w:ilvl="4" w:tplc="10090003" w:tentative="1">
+      <w:start w:val="1"/>
+      <w:numFmt w:val="bullet"/>
+      <w:lvlText w:val="o"/>
+      <w:lvlJc w:val="left"/>
+      <w:pPr>
+        <w:ind w:left="3600" w:hanging="360"/>
+      </w:pPr>
+      <w:rPr>
+        <w:rFonts w:ascii="Courier New" w:hAnsi="Courier New" w:cs="Courier New" w:hint="default"/>
+      </w:rPr>
+    </w:lvl>
+    <w:lvl w:ilvl="5" w:tplc="10090005" w:tentative="1">
+      <w:start w:val="1"/>
+      <w:numFmt w:val="bullet"/>
+      <w:lvlText w:val=""/>
+      <w:lvlJc w:val="left"/>
+      <w:pPr>
+        <w:ind w:left="4320" w:hanging="360"/>
+      </w:pPr>
+      <w:rPr>
+        <w:rFonts w:ascii="Wingdings" w:hAnsi="Wingdings" w:hint="default"/>
+      </w:rPr>
+    </w:lvl>
+    <w:lvl w:ilvl="6" w:tplc="10090001" w:tentative="1">
+      <w:start w:val="1"/>
+      <w:numFmt w:val="bullet"/>
+      <w:lvlText w:val=""/>
+      <w:lvlJc w:val="left"/>
+      <w:pPr>
+        <w:ind w:left="5040" w:hanging="360"/>
+      </w:pPr>
+      <w:rPr>
+        <w:rFonts w:ascii="Symbol" w:hAnsi="Symbol" w:hint="default"/>
+      </w:rPr>
+    </w:lvl>
+    <w:lvl w:ilvl="7" w:tplc="10090003" w:tentative="1">
+      <w:start w:val="1"/>
+      <w:numFmt w:val="bullet"/>
+      <w:lvlText w:val="o"/>
+      <w:lvlJc w:val="left"/>
+      <w:pPr>
+        <w:ind w:left="5760" w:hanging="360"/>
+      </w:pPr>
+      <w:rPr>
+        <w:rFonts w:ascii="Courier New" w:hAnsi="Courier New" w:cs="Courier New" w:hint="default"/>
+      </w:rPr>
+    </w:lvl>
+    <w:lvl w:ilvl="8" w:tplc="10090005" w:tentative="1">
+      <w:start w:val="1"/>
+      <w:numFmt w:val="bullet"/>
+      <w:lvlText w:val=""/>
+      <w:lvlJc w:val="left"/>
+      <w:pPr>
+        <w:ind w:left="6480" w:hanging="360"/>
+      </w:pPr>
+      <w:rPr>
+        <w:rFonts w:ascii="Wingdings" w:hAnsi="Wingdings" w:hint="default"/>
+      </w:rPr>
+    </w:lvl>
+  </w:abstractNum>
+  <w:abstractNum w:abstractNumId="5" w15:restartNumberingAfterBreak="0">
+    <w:nsid w:val="76446127"/>
+    <w:multiLevelType w:val="hybridMultilevel"/>
+    <w:tmpl w:val="53007F94"/>
+    <w:lvl w:ilvl="0" w:tplc="8EC8F5C6">
+      <w:start w:val="1"/>
+      <w:numFmt w:val="decimal"/>
+      <w:lvlText w:val="(%1)"/>
+      <w:lvlJc w:val="left"/>
+      <w:pPr>
+        <w:ind w:left="1800" w:hanging="360"/>
+      </w:pPr>
+      <w:rPr>
+        <w:rFonts w:hint="default"/>
+      </w:rPr>
+    </w:lvl>
+    <w:lvl w:ilvl="1" w:tplc="10090019" w:tentative="1">
+      <w:start w:val="1"/>
+      <w:numFmt w:val="lowerLetter"/>
+      <w:lvlText w:val="%2."/>
+      <w:lvlJc w:val="left"/>
+      <w:pPr>
+        <w:ind w:left="2520" w:hanging="360"/>
+      </w:pPr>
+    </w:lvl>
+    <w:lvl w:ilvl="2" w:tplc="1009001B" w:tentative="1">
+      <w:start w:val="1"/>
+      <w:numFmt w:val="lowerRoman"/>
+      <w:lvlText w:val="%3."/>
+      <w:lvlJc w:val="right"/>
+      <w:pPr>
+        <w:ind w:left="3240" w:hanging="180"/>
+      </w:pPr>
+    </w:lvl>
+    <w:lvl w:ilvl="3" w:tplc="1009000F" w:tentative="1">
+      <w:start w:val="1"/>
+      <w:numFmt w:val="decimal"/>
+      <w:lvlText w:val="%4."/>
+      <w:lvlJc w:val="left"/>
+      <w:pPr>
+        <w:ind w:left="3960" w:hanging="360"/>
+      </w:pPr>
+    </w:lvl>
+    <w:lvl w:ilvl="4" w:tplc="10090019" w:tentative="1">
+      <w:start w:val="1"/>
+      <w:numFmt w:val="lowerLetter"/>
+      <w:lvlText w:val="%5."/>
+      <w:lvlJc w:val="left"/>
+      <w:pPr>
+        <w:ind w:left="4680" w:hanging="360"/>
+      </w:pPr>
+    </w:lvl>
+    <w:lvl w:ilvl="5" w:tplc="1009001B" w:tentative="1">
+      <w:start w:val="1"/>
+      <w:numFmt w:val="lowerRoman"/>
+      <w:lvlText w:val="%6."/>
+      <w:lvlJc w:val="right"/>
+      <w:pPr>
+        <w:ind w:left="5400" w:hanging="180"/>
+      </w:pPr>
+    </w:lvl>
+    <w:lvl w:ilvl="6" w:tplc="1009000F" w:tentative="1">
+      <w:start w:val="1"/>
+      <w:numFmt w:val="decimal"/>
+      <w:lvlText w:val="%7."/>
+      <w:lvlJc w:val="left"/>
+      <w:pPr>
+        <w:ind w:left="6120" w:hanging="360"/>
+      </w:pPr>
+    </w:lvl>
+    <w:lvl w:ilvl="7" w:tplc="10090019" w:tentative="1">
+      <w:start w:val="1"/>
+      <w:numFmt w:val="lowerLetter"/>
+      <w:lvlText w:val="%8."/>
+      <w:lvlJc w:val="left"/>
+      <w:pPr>
+        <w:ind w:left="6840" w:hanging="360"/>
+      </w:pPr>
+    </w:lvl>
+    <w:lvl w:ilvl="8" w:tplc="1009001B" w:tentative="1">
+      <w:start w:val="1"/>
+      <w:numFmt w:val="lowerRoman"/>
+      <w:lvlText w:val="%9."/>
+      <w:lvlJc w:val="right"/>
+      <w:pPr>
+        <w:ind w:left="7560" w:hanging="180"/>
+      </w:pPr>
+    </w:lvl>
+  </w:abstractNum>
   <w:num w:numId="1">
+    <w:abstractNumId w:val="2"/>
+  </w:num>
+  <w:num w:numId="2">
+    <w:abstractNumId w:val="3"/>
+  </w:num>
+  <w:num w:numId="3">
     <w:abstractNumId w:val="0"/>
   </w:num>
-  <w:num w:numId="2">
+  <w:num w:numId="4">
+    <w:abstractNumId w:val="4"/>
+  </w:num>
+  <w:num w:numId="5">
     <w:abstractNumId w:val="1"/>
+  </w:num>
+  <w:num w:numId="6">
+    <w:abstractNumId w:val="5"/>
   </w:num>
 </w:numbering>
 </file>
@@ -888,7 +2627,6 @@
     <w:name w:val="Normal (Web)"/>
     <w:basedOn w:val="Normal"/>
     <w:uiPriority w:val="99"/>
-    <w:semiHidden/>
     <w:unhideWhenUsed/>
     <w:rsid w:val="001A5D4F"/>
     <w:pPr>
@@ -911,6 +2649,66 @@
       <w:rFonts w:ascii="Courier New" w:eastAsia="Times New Roman" w:hAnsi="Courier New" w:cs="Courier New"/>
       <w:sz w:val="20"/>
       <w:szCs w:val="20"/>
+    </w:rPr>
+  </w:style>
+  <w:style w:type="paragraph" w:styleId="HTMLPreformatted">
+    <w:name w:val="HTML Preformatted"/>
+    <w:basedOn w:val="Normal"/>
+    <w:link w:val="HTMLPreformattedChar"/>
+    <w:uiPriority w:val="99"/>
+    <w:semiHidden/>
+    <w:unhideWhenUsed/>
+    <w:rsid w:val="00505A61"/>
+    <w:pPr>
+      <w:tabs>
+        <w:tab w:val="left" w:pos="916"/>
+        <w:tab w:val="left" w:pos="1832"/>
+        <w:tab w:val="left" w:pos="2748"/>
+        <w:tab w:val="left" w:pos="3664"/>
+        <w:tab w:val="left" w:pos="4580"/>
+        <w:tab w:val="left" w:pos="5496"/>
+        <w:tab w:val="left" w:pos="6412"/>
+        <w:tab w:val="left" w:pos="7328"/>
+        <w:tab w:val="left" w:pos="8244"/>
+        <w:tab w:val="left" w:pos="9160"/>
+        <w:tab w:val="left" w:pos="10076"/>
+        <w:tab w:val="left" w:pos="10992"/>
+        <w:tab w:val="left" w:pos="11908"/>
+        <w:tab w:val="left" w:pos="12824"/>
+        <w:tab w:val="left" w:pos="13740"/>
+        <w:tab w:val="left" w:pos="14656"/>
+      </w:tabs>
+      <w:spacing w:after="0" w:line="240" w:lineRule="auto"/>
+    </w:pPr>
+    <w:rPr>
+      <w:rFonts w:ascii="Courier New" w:eastAsia="Times New Roman" w:hAnsi="Courier New" w:cs="Courier New"/>
+      <w:sz w:val="20"/>
+      <w:szCs w:val="20"/>
+    </w:rPr>
+  </w:style>
+  <w:style w:type="character" w:customStyle="1" w:styleId="HTMLPreformattedChar">
+    <w:name w:val="HTML Preformatted Char"/>
+    <w:basedOn w:val="DefaultParagraphFont"/>
+    <w:link w:val="HTMLPreformatted"/>
+    <w:uiPriority w:val="99"/>
+    <w:semiHidden/>
+    <w:rsid w:val="00505A61"/>
+    <w:rPr>
+      <w:rFonts w:ascii="Courier New" w:eastAsia="Times New Roman" w:hAnsi="Courier New" w:cs="Courier New"/>
+      <w:sz w:val="20"/>
+      <w:szCs w:val="20"/>
+    </w:rPr>
+  </w:style>
+  <w:style w:type="character" w:styleId="Hyperlink">
+    <w:name w:val="Hyperlink"/>
+    <w:basedOn w:val="DefaultParagraphFont"/>
+    <w:uiPriority w:val="99"/>
+    <w:semiHidden/>
+    <w:unhideWhenUsed/>
+    <w:rsid w:val="00736119"/>
+    <w:rPr>
+      <w:color w:val="0000FF"/>
+      <w:u w:val="single"/>
     </w:rPr>
   </w:style>
 </w:styles>

</xml_diff>